<commit_message>
Update Project Set up and Usage.docx
</commit_message>
<xml_diff>
--- a/Project Set up and Usage.docx
+++ b/Project Set up and Usage.docx
@@ -116,7 +116,7 @@
           <w:r>
             <w:fldChar w:fldCharType="separate"/>
           </w:r>
-          <w:hyperlink w:anchor="_Toc172829487" w:history="1">
+          <w:hyperlink w:anchor="_Toc172830068" w:history="1">
             <w:r>
               <w:rPr>
                 <w:rStyle w:val="Hyperlink"/>
@@ -143,7 +143,7 @@
                 <w:noProof/>
                 <w:webHidden/>
               </w:rPr>
-              <w:instrText xml:space="preserve"> PAGEREF _Toc172829487 \h </w:instrText>
+              <w:instrText xml:space="preserve"> PAGEREF _Toc172830068 \h </w:instrText>
             </w:r>
             <w:r>
               <w:rPr>
@@ -188,7 +188,7 @@
               <w:lang w:eastAsia="en-PH"/>
             </w:rPr>
           </w:pPr>
-          <w:hyperlink w:anchor="_Toc172829488" w:history="1">
+          <w:hyperlink w:anchor="_Toc172830069" w:history="1">
             <w:r>
               <w:rPr>
                 <w:rStyle w:val="Hyperlink"/>
@@ -215,7 +215,7 @@
                 <w:noProof/>
                 <w:webHidden/>
               </w:rPr>
-              <w:instrText xml:space="preserve"> PAGEREF _Toc172829488 \h </w:instrText>
+              <w:instrText xml:space="preserve"> PAGEREF _Toc172830069 \h </w:instrText>
             </w:r>
             <w:r>
               <w:rPr>
@@ -260,7 +260,7 @@
               <w:lang w:eastAsia="en-PH"/>
             </w:rPr>
           </w:pPr>
-          <w:hyperlink w:anchor="_Toc172829489" w:history="1">
+          <w:hyperlink w:anchor="_Toc172830070" w:history="1">
             <w:r>
               <w:rPr>
                 <w:rStyle w:val="Hyperlink"/>
@@ -287,7 +287,7 @@
                 <w:noProof/>
                 <w:webHidden/>
               </w:rPr>
-              <w:instrText xml:space="preserve"> PAGEREF _Toc172829489 \h </w:instrText>
+              <w:instrText xml:space="preserve"> PAGEREF _Toc172830070 \h </w:instrText>
             </w:r>
             <w:r>
               <w:rPr>
@@ -332,7 +332,7 @@
               <w:lang w:eastAsia="en-PH"/>
             </w:rPr>
           </w:pPr>
-          <w:hyperlink w:anchor="_Toc172829490" w:history="1">
+          <w:hyperlink w:anchor="_Toc172830071" w:history="1">
             <w:r>
               <w:rPr>
                 <w:rStyle w:val="Hyperlink"/>
@@ -359,7 +359,7 @@
                 <w:noProof/>
                 <w:webHidden/>
               </w:rPr>
-              <w:instrText xml:space="preserve"> PAGEREF _Toc172829490 \h </w:instrText>
+              <w:instrText xml:space="preserve"> PAGEREF _Toc172830071 \h </w:instrText>
             </w:r>
             <w:r>
               <w:rPr>
@@ -404,7 +404,7 @@
               <w:lang w:eastAsia="en-PH"/>
             </w:rPr>
           </w:pPr>
-          <w:hyperlink w:anchor="_Toc172829491" w:history="1">
+          <w:hyperlink w:anchor="_Toc172830072" w:history="1">
             <w:r>
               <w:rPr>
                 <w:rStyle w:val="Hyperlink"/>
@@ -431,7 +431,7 @@
                 <w:noProof/>
                 <w:webHidden/>
               </w:rPr>
-              <w:instrText xml:space="preserve"> PAGEREF _Toc172829491 \h </w:instrText>
+              <w:instrText xml:space="preserve"> PAGEREF _Toc172830072 \h </w:instrText>
             </w:r>
             <w:r>
               <w:rPr>
@@ -476,7 +476,7 @@
               <w:lang w:eastAsia="en-PH"/>
             </w:rPr>
           </w:pPr>
-          <w:hyperlink w:anchor="_Toc172829492" w:history="1">
+          <w:hyperlink w:anchor="_Toc172830073" w:history="1">
             <w:r>
               <w:rPr>
                 <w:rStyle w:val="Hyperlink"/>
@@ -503,7 +503,7 @@
                 <w:noProof/>
                 <w:webHidden/>
               </w:rPr>
-              <w:instrText xml:space="preserve"> PAGEREF _Toc172829492 \h </w:instrText>
+              <w:instrText xml:space="preserve"> PAGEREF _Toc172830073 \h </w:instrText>
             </w:r>
             <w:r>
               <w:rPr>
@@ -548,7 +548,7 @@
               <w:lang w:eastAsia="en-PH"/>
             </w:rPr>
           </w:pPr>
-          <w:hyperlink w:anchor="_Toc172829493" w:history="1">
+          <w:hyperlink w:anchor="_Toc172830074" w:history="1">
             <w:r>
               <w:rPr>
                 <w:rStyle w:val="Hyperlink"/>
@@ -575,7 +575,7 @@
                 <w:noProof/>
                 <w:webHidden/>
               </w:rPr>
-              <w:instrText xml:space="preserve"> PAGEREF _Toc172829493 \h </w:instrText>
+              <w:instrText xml:space="preserve"> PAGEREF _Toc172830074 \h </w:instrText>
             </w:r>
             <w:r>
               <w:rPr>
@@ -620,7 +620,7 @@
               <w:lang w:eastAsia="en-PH"/>
             </w:rPr>
           </w:pPr>
-          <w:hyperlink w:anchor="_Toc172829494" w:history="1">
+          <w:hyperlink w:anchor="_Toc172830075" w:history="1">
             <w:r>
               <w:rPr>
                 <w:rStyle w:val="Hyperlink"/>
@@ -647,7 +647,7 @@
                 <w:noProof/>
                 <w:webHidden/>
               </w:rPr>
-              <w:instrText xml:space="preserve"> PAGEREF _Toc172829494 \h </w:instrText>
+              <w:instrText xml:space="preserve"> PAGEREF _Toc172830075 \h </w:instrText>
             </w:r>
             <w:r>
               <w:rPr>
@@ -692,7 +692,7 @@
               <w:lang w:eastAsia="en-PH"/>
             </w:rPr>
           </w:pPr>
-          <w:hyperlink w:anchor="_Toc172829495" w:history="1">
+          <w:hyperlink w:anchor="_Toc172830076" w:history="1">
             <w:r>
               <w:rPr>
                 <w:rStyle w:val="Hyperlink"/>
@@ -719,7 +719,7 @@
                 <w:noProof/>
                 <w:webHidden/>
               </w:rPr>
-              <w:instrText xml:space="preserve"> PAGEREF _Toc172829495 \h </w:instrText>
+              <w:instrText xml:space="preserve"> PAGEREF _Toc172830076 \h </w:instrText>
             </w:r>
             <w:r>
               <w:rPr>
@@ -764,13 +764,13 @@
               <w:lang w:eastAsia="en-PH"/>
             </w:rPr>
           </w:pPr>
-          <w:hyperlink w:anchor="_Toc172829496" w:history="1">
+          <w:hyperlink w:anchor="_Toc172830077" w:history="1">
             <w:r>
               <w:rPr>
                 <w:rStyle w:val="Hyperlink"/>
                 <w:noProof/>
               </w:rPr>
-              <w:t>Via Visual Studio developer terminal</w:t>
+              <w:t>Change the URL in the project</w:t>
             </w:r>
             <w:r>
               <w:rPr>
@@ -791,7 +791,7 @@
                 <w:noProof/>
                 <w:webHidden/>
               </w:rPr>
-              <w:instrText xml:space="preserve"> PAGEREF _Toc172829496 \h </w:instrText>
+              <w:instrText xml:space="preserve"> PAGEREF _Toc172830077 \h </w:instrText>
             </w:r>
             <w:r>
               <w:rPr>
@@ -836,12 +836,84 @@
               <w:lang w:eastAsia="en-PH"/>
             </w:rPr>
           </w:pPr>
-          <w:hyperlink w:anchor="_Toc172829497" w:history="1">
+          <w:hyperlink w:anchor="_Toc172830078" w:history="1">
             <w:r>
               <w:rPr>
                 <w:rStyle w:val="Hyperlink"/>
                 <w:noProof/>
               </w:rPr>
+              <w:t>Via Visual Studio developer terminal</w:t>
+            </w:r>
+            <w:r>
+              <w:rPr>
+                <w:noProof/>
+                <w:webHidden/>
+              </w:rPr>
+              <w:tab/>
+            </w:r>
+            <w:r>
+              <w:rPr>
+                <w:noProof/>
+                <w:webHidden/>
+              </w:rPr>
+              <w:fldChar w:fldCharType="begin"/>
+            </w:r>
+            <w:r>
+              <w:rPr>
+                <w:noProof/>
+                <w:webHidden/>
+              </w:rPr>
+              <w:instrText xml:space="preserve"> PAGEREF _Toc172830078 \h </w:instrText>
+            </w:r>
+            <w:r>
+              <w:rPr>
+                <w:noProof/>
+                <w:webHidden/>
+              </w:rPr>
+            </w:r>
+            <w:r>
+              <w:rPr>
+                <w:noProof/>
+                <w:webHidden/>
+              </w:rPr>
+              <w:fldChar w:fldCharType="separate"/>
+            </w:r>
+            <w:r>
+              <w:rPr>
+                <w:noProof/>
+                <w:webHidden/>
+              </w:rPr>
+              <w:t>5</w:t>
+            </w:r>
+            <w:r>
+              <w:rPr>
+                <w:noProof/>
+                <w:webHidden/>
+              </w:rPr>
+              <w:fldChar w:fldCharType="end"/>
+            </w:r>
+          </w:hyperlink>
+        </w:p>
+        <w:p>
+          <w:pPr>
+            <w:pStyle w:val="TOC3"/>
+            <w:tabs>
+              <w:tab w:val="right" w:leader="dot" w:pos="9350"/>
+            </w:tabs>
+            <w:rPr>
+              <w:rFonts w:eastAsiaTheme="minorEastAsia"/>
+              <w:noProof/>
+              <w:sz w:val="24"/>
+              <w:szCs w:val="24"/>
+              <w:lang w:eastAsia="en-PH"/>
+            </w:rPr>
+          </w:pPr>
+          <w:hyperlink w:anchor="_Toc172830079" w:history="1">
+            <w:r>
+              <w:rPr>
+                <w:rStyle w:val="Hyperlink"/>
+                <w:noProof/>
+              </w:rPr>
               <w:t>Via Powershell</w:t>
             </w:r>
             <w:r>
@@ -863,7 +935,7 @@
                 <w:noProof/>
                 <w:webHidden/>
               </w:rPr>
-              <w:instrText xml:space="preserve"> PAGEREF _Toc172829497 \h </w:instrText>
+              <w:instrText xml:space="preserve"> PAGEREF _Toc172830079 \h </w:instrText>
             </w:r>
             <w:r>
               <w:rPr>
@@ -883,7 +955,7 @@
                 <w:noProof/>
                 <w:webHidden/>
               </w:rPr>
-              <w:t>4</w:t>
+              <w:t>5</w:t>
             </w:r>
             <w:r>
               <w:rPr>
@@ -908,7 +980,7 @@
               <w:lang w:eastAsia="en-PH"/>
             </w:rPr>
           </w:pPr>
-          <w:hyperlink w:anchor="_Toc172829498" w:history="1">
+          <w:hyperlink w:anchor="_Toc172830080" w:history="1">
             <w:r>
               <w:rPr>
                 <w:rStyle w:val="Hyperlink"/>
@@ -935,7 +1007,7 @@
                 <w:noProof/>
                 <w:webHidden/>
               </w:rPr>
-              <w:instrText xml:space="preserve"> PAGEREF _Toc172829498 \h </w:instrText>
+              <w:instrText xml:space="preserve"> PAGEREF _Toc172830080 \h </w:instrText>
             </w:r>
             <w:r>
               <w:rPr>
@@ -980,7 +1052,7 @@
               <w:lang w:eastAsia="en-PH"/>
             </w:rPr>
           </w:pPr>
-          <w:hyperlink w:anchor="_Toc172829499" w:history="1">
+          <w:hyperlink w:anchor="_Toc172830081" w:history="1">
             <w:r>
               <w:rPr>
                 <w:rStyle w:val="Hyperlink"/>
@@ -1007,7 +1079,7 @@
                 <w:noProof/>
                 <w:webHidden/>
               </w:rPr>
-              <w:instrText xml:space="preserve"> PAGEREF _Toc172829499 \h </w:instrText>
+              <w:instrText xml:space="preserve"> PAGEREF _Toc172830081 \h </w:instrText>
             </w:r>
             <w:r>
               <w:rPr>
@@ -1052,7 +1124,7 @@
               <w:lang w:eastAsia="en-PH"/>
             </w:rPr>
           </w:pPr>
-          <w:hyperlink w:anchor="_Toc172829500" w:history="1">
+          <w:hyperlink w:anchor="_Toc172830082" w:history="1">
             <w:r>
               <w:rPr>
                 <w:rStyle w:val="Hyperlink"/>
@@ -1079,7 +1151,7 @@
                 <w:noProof/>
                 <w:webHidden/>
               </w:rPr>
-              <w:instrText xml:space="preserve"> PAGEREF _Toc172829500 \h </w:instrText>
+              <w:instrText xml:space="preserve"> PAGEREF _Toc172830082 \h </w:instrText>
             </w:r>
             <w:r>
               <w:rPr>
@@ -1099,7 +1171,7 @@
                 <w:noProof/>
                 <w:webHidden/>
               </w:rPr>
-              <w:t>5</w:t>
+              <w:t>6</w:t>
             </w:r>
             <w:r>
               <w:rPr>
@@ -1124,7 +1196,7 @@
               <w:lang w:eastAsia="en-PH"/>
             </w:rPr>
           </w:pPr>
-          <w:hyperlink w:anchor="_Toc172829501" w:history="1">
+          <w:hyperlink w:anchor="_Toc172830083" w:history="1">
             <w:r>
               <w:rPr>
                 <w:rStyle w:val="Hyperlink"/>
@@ -1151,7 +1223,7 @@
                 <w:noProof/>
                 <w:webHidden/>
               </w:rPr>
-              <w:instrText xml:space="preserve"> PAGEREF _Toc172829501 \h </w:instrText>
+              <w:instrText xml:space="preserve"> PAGEREF _Toc172830083 \h </w:instrText>
             </w:r>
             <w:r>
               <w:rPr>
@@ -1196,7 +1268,7 @@
               <w:lang w:eastAsia="en-PH"/>
             </w:rPr>
           </w:pPr>
-          <w:hyperlink w:anchor="_Toc172829502" w:history="1">
+          <w:hyperlink w:anchor="_Toc172830084" w:history="1">
             <w:r>
               <w:rPr>
                 <w:rStyle w:val="Hyperlink"/>
@@ -1223,7 +1295,7 @@
                 <w:noProof/>
                 <w:webHidden/>
               </w:rPr>
-              <w:instrText xml:space="preserve"> PAGEREF _Toc172829502 \h </w:instrText>
+              <w:instrText xml:space="preserve"> PAGEREF _Toc172830084 \h </w:instrText>
             </w:r>
             <w:r>
               <w:rPr>
@@ -1268,7 +1340,7 @@
               <w:lang w:eastAsia="en-PH"/>
             </w:rPr>
           </w:pPr>
-          <w:hyperlink w:anchor="_Toc172829503" w:history="1">
+          <w:hyperlink w:anchor="_Toc172830085" w:history="1">
             <w:r>
               <w:rPr>
                 <w:rStyle w:val="Hyperlink"/>
@@ -1295,7 +1367,7 @@
                 <w:noProof/>
                 <w:webHidden/>
               </w:rPr>
-              <w:instrText xml:space="preserve"> PAGEREF _Toc172829503 \h </w:instrText>
+              <w:instrText xml:space="preserve"> PAGEREF _Toc172830085 \h </w:instrText>
             </w:r>
             <w:r>
               <w:rPr>
@@ -1340,7 +1412,7 @@
               <w:lang w:eastAsia="en-PH"/>
             </w:rPr>
           </w:pPr>
-          <w:hyperlink w:anchor="_Toc172829504" w:history="1">
+          <w:hyperlink w:anchor="_Toc172830086" w:history="1">
             <w:r>
               <w:rPr>
                 <w:rStyle w:val="Hyperlink"/>
@@ -1367,7 +1439,7 @@
                 <w:noProof/>
                 <w:webHidden/>
               </w:rPr>
-              <w:instrText xml:space="preserve"> PAGEREF _Toc172829504 \h </w:instrText>
+              <w:instrText xml:space="preserve"> PAGEREF _Toc172830086 \h </w:instrText>
             </w:r>
             <w:r>
               <w:rPr>
@@ -1412,7 +1484,7 @@
               <w:lang w:eastAsia="en-PH"/>
             </w:rPr>
           </w:pPr>
-          <w:hyperlink w:anchor="_Toc172829505" w:history="1">
+          <w:hyperlink w:anchor="_Toc172830087" w:history="1">
             <w:r>
               <w:rPr>
                 <w:rStyle w:val="Hyperlink"/>
@@ -1439,7 +1511,7 @@
                 <w:noProof/>
                 <w:webHidden/>
               </w:rPr>
-              <w:instrText xml:space="preserve"> PAGEREF _Toc172829505 \h </w:instrText>
+              <w:instrText xml:space="preserve"> PAGEREF _Toc172830087 \h </w:instrText>
             </w:r>
             <w:r>
               <w:rPr>
@@ -1484,7 +1556,7 @@
               <w:lang w:eastAsia="en-PH"/>
             </w:rPr>
           </w:pPr>
-          <w:hyperlink w:anchor="_Toc172829506" w:history="1">
+          <w:hyperlink w:anchor="_Toc172830088" w:history="1">
             <w:r>
               <w:rPr>
                 <w:rStyle w:val="Hyperlink"/>
@@ -1511,7 +1583,7 @@
                 <w:noProof/>
                 <w:webHidden/>
               </w:rPr>
-              <w:instrText xml:space="preserve"> PAGEREF _Toc172829506 \h </w:instrText>
+              <w:instrText xml:space="preserve"> PAGEREF _Toc172830088 \h </w:instrText>
             </w:r>
             <w:r>
               <w:rPr>
@@ -1531,7 +1603,7 @@
                 <w:noProof/>
                 <w:webHidden/>
               </w:rPr>
-              <w:t>6</w:t>
+              <w:t>7</w:t>
             </w:r>
             <w:r>
               <w:rPr>
@@ -1556,7 +1628,7 @@
               <w:lang w:eastAsia="en-PH"/>
             </w:rPr>
           </w:pPr>
-          <w:hyperlink w:anchor="_Toc172829507" w:history="1">
+          <w:hyperlink w:anchor="_Toc172830089" w:history="1">
             <w:r>
               <w:rPr>
                 <w:rStyle w:val="Hyperlink"/>
@@ -1583,7 +1655,7 @@
                 <w:noProof/>
                 <w:webHidden/>
               </w:rPr>
-              <w:instrText xml:space="preserve"> PAGEREF _Toc172829507 \h </w:instrText>
+              <w:instrText xml:space="preserve"> PAGEREF _Toc172830089 \h </w:instrText>
             </w:r>
             <w:r>
               <w:rPr>
@@ -1603,7 +1675,7 @@
                 <w:noProof/>
                 <w:webHidden/>
               </w:rPr>
-              <w:t>6</w:t>
+              <w:t>7</w:t>
             </w:r>
             <w:r>
               <w:rPr>
@@ -1628,7 +1700,7 @@
               <w:lang w:eastAsia="en-PH"/>
             </w:rPr>
           </w:pPr>
-          <w:hyperlink w:anchor="_Toc172829508" w:history="1">
+          <w:hyperlink w:anchor="_Toc172830090" w:history="1">
             <w:r>
               <w:rPr>
                 <w:rStyle w:val="Hyperlink"/>
@@ -1655,7 +1727,7 @@
                 <w:noProof/>
                 <w:webHidden/>
               </w:rPr>
-              <w:instrText xml:space="preserve"> PAGEREF _Toc172829508 \h </w:instrText>
+              <w:instrText xml:space="preserve"> PAGEREF _Toc172830090 \h </w:instrText>
             </w:r>
             <w:r>
               <w:rPr>
@@ -1700,7 +1772,7 @@
               <w:lang w:eastAsia="en-PH"/>
             </w:rPr>
           </w:pPr>
-          <w:hyperlink w:anchor="_Toc172829509" w:history="1">
+          <w:hyperlink w:anchor="_Toc172830091" w:history="1">
             <w:r>
               <w:rPr>
                 <w:rStyle w:val="Hyperlink"/>
@@ -1727,7 +1799,7 @@
                 <w:noProof/>
                 <w:webHidden/>
               </w:rPr>
-              <w:instrText xml:space="preserve"> PAGEREF _Toc172829509 \h </w:instrText>
+              <w:instrText xml:space="preserve"> PAGEREF _Toc172830091 \h </w:instrText>
             </w:r>
             <w:r>
               <w:rPr>
@@ -1772,7 +1844,7 @@
               <w:lang w:eastAsia="en-PH"/>
             </w:rPr>
           </w:pPr>
-          <w:hyperlink w:anchor="_Toc172829510" w:history="1">
+          <w:hyperlink w:anchor="_Toc172830092" w:history="1">
             <w:r>
               <w:rPr>
                 <w:rStyle w:val="Hyperlink"/>
@@ -1799,7 +1871,7 @@
                 <w:noProof/>
                 <w:webHidden/>
               </w:rPr>
-              <w:instrText xml:space="preserve"> PAGEREF _Toc172829510 \h </w:instrText>
+              <w:instrText xml:space="preserve"> PAGEREF _Toc172830092 \h </w:instrText>
             </w:r>
             <w:r>
               <w:rPr>
@@ -1844,7 +1916,7 @@
               <w:lang w:eastAsia="en-PH"/>
             </w:rPr>
           </w:pPr>
-          <w:hyperlink w:anchor="_Toc172829511" w:history="1">
+          <w:hyperlink w:anchor="_Toc172830093" w:history="1">
             <w:r>
               <w:rPr>
                 <w:rStyle w:val="Hyperlink"/>
@@ -1871,7 +1943,7 @@
                 <w:noProof/>
                 <w:webHidden/>
               </w:rPr>
-              <w:instrText xml:space="preserve"> PAGEREF _Toc172829511 \h </w:instrText>
+              <w:instrText xml:space="preserve"> PAGEREF _Toc172830093 \h </w:instrText>
             </w:r>
             <w:r>
               <w:rPr>
@@ -1891,7 +1963,7 @@
                 <w:noProof/>
                 <w:webHidden/>
               </w:rPr>
-              <w:t>7</w:t>
+              <w:t>8</w:t>
             </w:r>
             <w:r>
               <w:rPr>
@@ -1916,7 +1988,7 @@
               <w:lang w:eastAsia="en-PH"/>
             </w:rPr>
           </w:pPr>
-          <w:hyperlink w:anchor="_Toc172829512" w:history="1">
+          <w:hyperlink w:anchor="_Toc172830094" w:history="1">
             <w:r>
               <w:rPr>
                 <w:rStyle w:val="Hyperlink"/>
@@ -1943,7 +2015,7 @@
                 <w:noProof/>
                 <w:webHidden/>
               </w:rPr>
-              <w:instrText xml:space="preserve"> PAGEREF _Toc172829512 \h </w:instrText>
+              <w:instrText xml:space="preserve"> PAGEREF _Toc172830094 \h </w:instrText>
             </w:r>
             <w:r>
               <w:rPr>
@@ -1963,7 +2035,7 @@
                 <w:noProof/>
                 <w:webHidden/>
               </w:rPr>
-              <w:t>7</w:t>
+              <w:t>8</w:t>
             </w:r>
             <w:r>
               <w:rPr>
@@ -1995,7 +2067,7 @@
         <w:lastRenderedPageBreak/>
         <w:br/>
       </w:r>
-      <w:bookmarkStart w:id="0" w:name="_Toc172829487"/>
+      <w:bookmarkStart w:id="0" w:name="_Toc172830068"/>
       <w:r>
         <w:t>Introduction</w:t>
       </w:r>
@@ -2010,7 +2082,7 @@
       <w:pPr>
         <w:pStyle w:val="Heading1"/>
       </w:pPr>
-      <w:bookmarkStart w:id="1" w:name="_Toc172829488"/>
+      <w:bookmarkStart w:id="1" w:name="_Toc172830069"/>
       <w:r>
         <w:t>Technology</w:t>
       </w:r>
@@ -2020,7 +2092,7 @@
       <w:pPr>
         <w:pStyle w:val="Heading2"/>
       </w:pPr>
-      <w:bookmarkStart w:id="2" w:name="_Toc172829489"/>
+      <w:bookmarkStart w:id="2" w:name="_Toc172830070"/>
       <w:r>
         <w:t>API (Back End)</w:t>
       </w:r>
@@ -2110,7 +2182,7 @@
       <w:pPr>
         <w:pStyle w:val="Heading2"/>
       </w:pPr>
-      <w:bookmarkStart w:id="3" w:name="_Toc172829490"/>
+      <w:bookmarkStart w:id="3" w:name="_Toc172830071"/>
       <w:r>
         <w:t>APP (Front End)</w:t>
       </w:r>
@@ -2150,7 +2222,7 @@
       <w:pPr>
         <w:pStyle w:val="Heading1"/>
       </w:pPr>
-      <w:bookmarkStart w:id="4" w:name="_Toc172829491"/>
+      <w:bookmarkStart w:id="4" w:name="_Toc172830072"/>
       <w:r>
         <w:t>Set up</w:t>
       </w:r>
@@ -2186,7 +2258,7 @@
       <w:pPr>
         <w:pStyle w:val="Heading2"/>
       </w:pPr>
-      <w:bookmarkStart w:id="5" w:name="_Toc172829492"/>
+      <w:bookmarkStart w:id="5" w:name="_Toc172830073"/>
       <w:r>
         <w:t>Source Code</w:t>
       </w:r>
@@ -2217,7 +2289,7 @@
       <w:pPr>
         <w:pStyle w:val="Heading2"/>
       </w:pPr>
-      <w:bookmarkStart w:id="6" w:name="_Toc172829493"/>
+      <w:bookmarkStart w:id="6" w:name="_Toc172830074"/>
       <w:r>
         <w:t>API</w:t>
       </w:r>
@@ -2358,7 +2430,7 @@
       <w:pPr>
         <w:pStyle w:val="Heading2"/>
       </w:pPr>
-      <w:bookmarkStart w:id="7" w:name="_Toc172829494"/>
+      <w:bookmarkStart w:id="7" w:name="_Toc172830075"/>
       <w:r>
         <w:t>APP</w:t>
       </w:r>
@@ -2381,7 +2453,7 @@
       <w:pPr>
         <w:pStyle w:val="Heading3"/>
       </w:pPr>
-      <w:bookmarkStart w:id="8" w:name="_Toc172829495"/>
+      <w:bookmarkStart w:id="8" w:name="_Toc172830076"/>
       <w:r>
         <w:t xml:space="preserve">Install </w:t>
       </w:r>
@@ -2420,11 +2492,171 @@
       <w:pPr>
         <w:pStyle w:val="Heading3"/>
       </w:pPr>
-      <w:bookmarkStart w:id="9" w:name="_Toc172829496"/>
+      <w:bookmarkStart w:id="9" w:name="_Toc172830077"/>
+      <w:r>
+        <w:t>Change the URL in the project</w:t>
+      </w:r>
+      <w:bookmarkEnd w:id="9"/>
+    </w:p>
+    <w:p>
+      <w:pPr>
+        <w:rPr>
+          <w:b/>
+          <w:bCs/>
+        </w:rPr>
+      </w:pPr>
+      <w:r>
+        <w:t xml:space="preserve">Change the </w:t>
+      </w:r>
+      <w:proofErr w:type="spellStart"/>
+      <w:r>
+        <w:t>url</w:t>
+      </w:r>
+      <w:proofErr w:type="spellEnd"/>
+      <w:r>
+        <w:t xml:space="preserve"> value on the following pages, get the value from the running dev instance of the </w:t>
+      </w:r>
+      <w:proofErr w:type="spellStart"/>
+      <w:r>
+        <w:t>api</w:t>
+      </w:r>
+      <w:proofErr w:type="spellEnd"/>
+      <w:r>
+        <w:t xml:space="preserve">, in the example above its </w:t>
+      </w:r>
+      <w:hyperlink r:id="rId9" w:history="1">
+        <w:r>
+          <w:rPr>
+            <w:rStyle w:val="Hyperlink"/>
+            <w:b/>
+            <w:bCs/>
+          </w:rPr>
+          <w:t>https://localhost:44319</w:t>
+        </w:r>
+      </w:hyperlink>
+    </w:p>
+    <w:p>
+      <w:pPr>
+        <w:pStyle w:val="Heading4"/>
+      </w:pPr>
+      <w:proofErr w:type="spellStart"/>
+      <w:r>
+        <w:t>StudentsPage.vue</w:t>
+      </w:r>
+      <w:proofErr w:type="spellEnd"/>
+    </w:p>
+    <w:p>
+      <w:r>
+        <w:t xml:space="preserve">Open </w:t>
+      </w:r>
+      <w:proofErr w:type="spellStart"/>
+      <w:r>
+        <w:t>StudentsPage.vue</w:t>
+      </w:r>
+      <w:proofErr w:type="spellEnd"/>
+      <w:r>
+        <w:t xml:space="preserve">, find and change the URL </w:t>
+      </w:r>
+      <w:hyperlink r:id="rId10" w:history="1">
+        <w:r>
+          <w:rPr>
+            <w:rStyle w:val="Hyperlink"/>
+            <w:b/>
+            <w:bCs/>
+          </w:rPr>
+          <w:t>https://localhost:44319</w:t>
+        </w:r>
+      </w:hyperlink>
+      <w:r>
+        <w:t xml:space="preserve"> to the running URL of the API in your machine</w:t>
+      </w:r>
+    </w:p>
+    <w:p>
+      <w:pPr>
+        <w:pStyle w:val="Heading4"/>
+      </w:pPr>
+      <w:proofErr w:type="spellStart"/>
+      <w:r>
+        <w:t>CoursesPage.vue</w:t>
+      </w:r>
+      <w:proofErr w:type="spellEnd"/>
+    </w:p>
+    <w:p>
+      <w:r>
+        <w:t xml:space="preserve">Open </w:t>
+      </w:r>
+      <w:proofErr w:type="spellStart"/>
+      <w:r>
+        <w:t>CoursesPage.vue</w:t>
+      </w:r>
+      <w:proofErr w:type="spellEnd"/>
+      <w:r>
+        <w:t xml:space="preserve">, find and change the URL </w:t>
+      </w:r>
+      <w:hyperlink r:id="rId11" w:history="1">
+        <w:r>
+          <w:rPr>
+            <w:rStyle w:val="Hyperlink"/>
+            <w:b/>
+            <w:bCs/>
+          </w:rPr>
+          <w:t>https://localhost:44319</w:t>
+        </w:r>
+      </w:hyperlink>
+      <w:r>
+        <w:t xml:space="preserve"> to the running URL of the API in your machine</w:t>
+      </w:r>
+    </w:p>
+    <w:p>
+      <w:pPr>
+        <w:pStyle w:val="Heading4"/>
+      </w:pPr>
+      <w:proofErr w:type="spellStart"/>
+      <w:r>
+        <w:t>ApplicationsPage.vue</w:t>
+      </w:r>
+      <w:proofErr w:type="spellEnd"/>
+    </w:p>
+    <w:p>
+      <w:r>
+        <w:t>Open</w:t>
+      </w:r>
+      <w:r>
+        <w:t xml:space="preserve"> </w:t>
+      </w:r>
+      <w:proofErr w:type="spellStart"/>
+      <w:r>
+        <w:t>ApplicationsPage.vue</w:t>
+      </w:r>
+      <w:proofErr w:type="spellEnd"/>
+      <w:r>
+        <w:t xml:space="preserve">, find and change the URL </w:t>
+      </w:r>
+      <w:hyperlink r:id="rId12" w:history="1">
+        <w:r>
+          <w:rPr>
+            <w:rStyle w:val="Hyperlink"/>
+            <w:b/>
+            <w:bCs/>
+          </w:rPr>
+          <w:t>https://localhost:44319</w:t>
+        </w:r>
+      </w:hyperlink>
+      <w:r>
+        <w:t xml:space="preserve"> to the running URL of the API in your machine</w:t>
+      </w:r>
+    </w:p>
+    <w:p/>
+    <w:p/>
+    <w:p>
+      <w:pPr>
+        <w:pStyle w:val="Heading3"/>
+      </w:pPr>
+      <w:bookmarkStart w:id="10" w:name="_Toc172830078"/>
       <w:r>
         <w:t>Via Visual Studio developer terminal</w:t>
       </w:r>
-      <w:bookmarkEnd w:id="9"/>
+      <w:bookmarkEnd w:id="10"/>
     </w:p>
     <w:p>
       <w:pPr>
@@ -2482,7 +2714,7 @@
       <w:pPr>
         <w:pStyle w:val="Heading3"/>
       </w:pPr>
-      <w:bookmarkStart w:id="10" w:name="_Toc172829497"/>
+      <w:bookmarkStart w:id="11" w:name="_Toc172830079"/>
       <w:r>
         <w:t xml:space="preserve">Via </w:t>
       </w:r>
@@ -2490,7 +2722,7 @@
       <w:r>
         <w:t>Powershell</w:t>
       </w:r>
-      <w:bookmarkEnd w:id="10"/>
+      <w:bookmarkEnd w:id="11"/>
       <w:proofErr w:type="spellEnd"/>
     </w:p>
     <w:p>
@@ -2574,7 +2806,6 @@
         <w:rPr>
           <w:noProof/>
         </w:rPr>
-        <w:lastRenderedPageBreak/>
         <w:drawing>
           <wp:inline distT="0" distB="0" distL="0" distR="0" wp14:anchorId="5241D267" wp14:editId="1ED8D7BA">
             <wp:extent cx="5943600" cy="2587625"/>
@@ -2591,7 +2822,7 @@
                     <pic:cNvPicPr/>
                   </pic:nvPicPr>
                   <pic:blipFill>
-                    <a:blip r:embed="rId9"/>
+                    <a:blip r:embed="rId13"/>
                     <a:stretch>
                       <a:fillRect/>
                     </a:stretch>
@@ -2626,11 +2857,11 @@
       <w:pPr>
         <w:pStyle w:val="Heading1"/>
       </w:pPr>
-      <w:bookmarkStart w:id="11" w:name="_Toc172829498"/>
+      <w:bookmarkStart w:id="12" w:name="_Toc172830080"/>
       <w:r>
         <w:t>Usage</w:t>
       </w:r>
-      <w:bookmarkEnd w:id="11"/>
+      <w:bookmarkEnd w:id="12"/>
     </w:p>
     <w:p>
       <w:r>
@@ -2641,11 +2872,11 @@
       <w:pPr>
         <w:pStyle w:val="Heading2"/>
       </w:pPr>
-      <w:bookmarkStart w:id="12" w:name="_Toc172829499"/>
+      <w:bookmarkStart w:id="13" w:name="_Toc172830081"/>
       <w:r>
         <w:t>Students Page</w:t>
       </w:r>
-      <w:bookmarkEnd w:id="12"/>
+      <w:bookmarkEnd w:id="13"/>
     </w:p>
     <w:p>
       <w:r>
@@ -2680,11 +2911,11 @@
       <w:pPr>
         <w:pStyle w:val="Heading3"/>
       </w:pPr>
-      <w:bookmarkStart w:id="13" w:name="_Toc172829500"/>
+      <w:bookmarkStart w:id="14" w:name="_Toc172830082"/>
       <w:r>
         <w:t>Create Student</w:t>
       </w:r>
-      <w:bookmarkEnd w:id="13"/>
+      <w:bookmarkEnd w:id="14"/>
     </w:p>
     <w:p>
       <w:r>
@@ -3103,12 +3334,11 @@
       <w:pPr>
         <w:pStyle w:val="Heading3"/>
       </w:pPr>
-      <w:bookmarkStart w:id="14" w:name="_Toc172829501"/>
-      <w:r>
-        <w:lastRenderedPageBreak/>
+      <w:bookmarkStart w:id="15" w:name="_Toc172830083"/>
+      <w:r>
         <w:t>Edit Student</w:t>
       </w:r>
-      <w:bookmarkEnd w:id="14"/>
+      <w:bookmarkEnd w:id="15"/>
     </w:p>
     <w:p>
       <w:r>
@@ -3170,11 +3400,11 @@
       <w:pPr>
         <w:pStyle w:val="Heading3"/>
       </w:pPr>
-      <w:bookmarkStart w:id="15" w:name="_Toc172829502"/>
+      <w:bookmarkStart w:id="16" w:name="_Toc172830084"/>
       <w:r>
         <w:t>Delete Student</w:t>
       </w:r>
-      <w:bookmarkEnd w:id="15"/>
+      <w:bookmarkEnd w:id="16"/>
     </w:p>
     <w:p>
       <w:r>
@@ -3195,11 +3425,11 @@
       <w:pPr>
         <w:pStyle w:val="Heading3"/>
       </w:pPr>
-      <w:bookmarkStart w:id="16" w:name="_Toc172829503"/>
+      <w:bookmarkStart w:id="17" w:name="_Toc172830085"/>
       <w:r>
         <w:t>Limitation on Student Deletion</w:t>
       </w:r>
-      <w:bookmarkEnd w:id="16"/>
+      <w:bookmarkEnd w:id="17"/>
     </w:p>
     <w:p>
       <w:r>
@@ -3218,11 +3448,11 @@
       <w:pPr>
         <w:pStyle w:val="Heading2"/>
       </w:pPr>
-      <w:bookmarkStart w:id="17" w:name="_Toc172829504"/>
+      <w:bookmarkStart w:id="18" w:name="_Toc172830086"/>
       <w:r>
         <w:t>Course Page</w:t>
       </w:r>
-      <w:bookmarkEnd w:id="17"/>
+      <w:bookmarkEnd w:id="18"/>
     </w:p>
     <w:p>
       <w:r>
@@ -3243,11 +3473,11 @@
       <w:pPr>
         <w:pStyle w:val="Heading3"/>
       </w:pPr>
-      <w:bookmarkStart w:id="18" w:name="_Toc172829505"/>
+      <w:bookmarkStart w:id="19" w:name="_Toc172830087"/>
       <w:r>
         <w:t>Create Course</w:t>
       </w:r>
-      <w:bookmarkEnd w:id="18"/>
+      <w:bookmarkEnd w:id="19"/>
     </w:p>
     <w:p>
       <w:r>
@@ -3326,6 +3556,7 @@
           </w:tcPr>
           <w:p>
             <w:r>
+              <w:lastRenderedPageBreak/>
               <w:t>1</w:t>
             </w:r>
           </w:p>
@@ -3571,11 +3802,11 @@
       <w:pPr>
         <w:pStyle w:val="Heading3"/>
       </w:pPr>
-      <w:bookmarkStart w:id="19" w:name="_Toc172829506"/>
+      <w:bookmarkStart w:id="20" w:name="_Toc172830088"/>
       <w:r>
         <w:t>Edit Course</w:t>
       </w:r>
-      <w:bookmarkEnd w:id="19"/>
+      <w:bookmarkEnd w:id="20"/>
     </w:p>
     <w:p>
       <w:r>
@@ -3629,11 +3860,11 @@
       <w:pPr>
         <w:pStyle w:val="Heading3"/>
       </w:pPr>
-      <w:bookmarkStart w:id="20" w:name="_Toc172829507"/>
+      <w:bookmarkStart w:id="21" w:name="_Toc172830089"/>
       <w:r>
         <w:t>Delete Course</w:t>
       </w:r>
-      <w:bookmarkEnd w:id="20"/>
+      <w:bookmarkEnd w:id="21"/>
     </w:p>
     <w:p>
       <w:r>
@@ -3654,12 +3885,11 @@
       <w:pPr>
         <w:pStyle w:val="Heading3"/>
       </w:pPr>
-      <w:bookmarkStart w:id="21" w:name="_Toc172829508"/>
-      <w:r>
-        <w:lastRenderedPageBreak/>
+      <w:bookmarkStart w:id="22" w:name="_Toc172830090"/>
+      <w:r>
         <w:t>Limitation on Course Deletion</w:t>
       </w:r>
-      <w:bookmarkEnd w:id="21"/>
+      <w:bookmarkEnd w:id="22"/>
     </w:p>
     <w:p>
       <w:r>
@@ -3678,11 +3908,11 @@
       <w:pPr>
         <w:pStyle w:val="Heading2"/>
       </w:pPr>
-      <w:bookmarkStart w:id="22" w:name="_Toc172829509"/>
+      <w:bookmarkStart w:id="23" w:name="_Toc172830091"/>
       <w:r>
         <w:t>Applications Page</w:t>
       </w:r>
-      <w:bookmarkEnd w:id="22"/>
+      <w:bookmarkEnd w:id="23"/>
     </w:p>
     <w:p>
       <w:r>
@@ -3703,11 +3933,11 @@
       <w:pPr>
         <w:pStyle w:val="Heading3"/>
       </w:pPr>
-      <w:bookmarkStart w:id="23" w:name="_Toc172829510"/>
+      <w:bookmarkStart w:id="24" w:name="_Toc172830092"/>
       <w:r>
         <w:t>Create Application</w:t>
       </w:r>
-      <w:bookmarkEnd w:id="23"/>
+      <w:bookmarkEnd w:id="24"/>
     </w:p>
     <w:p>
       <w:r>
@@ -4019,11 +4249,12 @@
       <w:pPr>
         <w:pStyle w:val="Heading3"/>
       </w:pPr>
-      <w:bookmarkStart w:id="24" w:name="_Toc172829511"/>
-      <w:r>
+      <w:bookmarkStart w:id="25" w:name="_Toc172830093"/>
+      <w:r>
+        <w:lastRenderedPageBreak/>
         <w:t>Edit Application</w:t>
       </w:r>
-      <w:bookmarkEnd w:id="24"/>
+      <w:bookmarkEnd w:id="25"/>
     </w:p>
     <w:p>
       <w:r>
@@ -4085,11 +4316,11 @@
       <w:pPr>
         <w:pStyle w:val="Heading3"/>
       </w:pPr>
-      <w:bookmarkStart w:id="25" w:name="_Toc172829512"/>
+      <w:bookmarkStart w:id="26" w:name="_Toc172830094"/>
       <w:r>
         <w:t>Delete Application</w:t>
       </w:r>
-      <w:bookmarkEnd w:id="25"/>
+      <w:bookmarkEnd w:id="26"/>
     </w:p>
     <w:p>
       <w:r>
@@ -4128,6 +4359,96 @@
 <file path=word/numbering.xml><?xml version="1.0" encoding="utf-8"?>
 <w:numbering xmlns:wpc="http://schemas.microsoft.com/office/word/2010/wordprocessingCanvas" xmlns:cx="http://schemas.microsoft.com/office/drawing/2014/chartex" xmlns:cx1="http://schemas.microsoft.com/office/drawing/2015/9/8/chartex" xmlns:cx2="http://schemas.microsoft.com/office/drawing/2015/10/21/chartex" xmlns:cx3="http://schemas.microsoft.com/office/drawing/2016/5/9/chartex" xmlns:cx4="http://schemas.microsoft.com/office/drawing/2016/5/10/chartex" xmlns:cx5="http://schemas.microsoft.com/office/drawing/2016/5/11/chartex" xmlns:cx6="http://schemas.microsoft.com/office/drawing/2016/5/12/chartex" xmlns:cx7="http://schemas.microsoft.com/office/drawing/2016/5/13/chartex" xmlns:cx8="http://schemas.microsoft.com/office/drawing/2016/5/14/chartex" xmlns:mc="http://schemas.openxmlformats.org/markup-compatibility/2006" xmlns:aink="http://schemas.microsoft.com/office/drawing/2016/ink" xmlns:am3d="http://schemas.microsoft.com/office/drawing/2017/model3d" xmlns:o="urn:schemas-microsoft-com:office:office" xmlns:oel="http://schemas.microsoft.com/office/2019/extlst" xmlns:r="http://schemas.openxmlformats.org/officeDocument/2006/relationships" xmlns:m="http://schemas.openxmlformats.org/officeDocument/2006/math" xmlns:v="urn:schemas-microsoft-com:vml" xmlns:wp14="http://schemas.microsoft.com/office/word/2010/wordprocessingDrawing" xmlns:wp="http://schemas.openxmlformats.org/drawingml/2006/wordprocessingDrawing" xmlns:w10="urn:schemas-microsoft-com:office:word" xmlns:w="http://schemas.openxmlformats.org/wordprocessingml/2006/main" xmlns:w14="http://schemas.microsoft.com/office/word/2010/wordml" xmlns:w15="http://schemas.microsoft.com/office/word/2012/wordml" xmlns:w16cex="http://schemas.microsoft.com/office/word/2018/wordml/cex" xmlns:w16cid="http://schemas.microsoft.com/office/word/2016/wordml/cid" xmlns:w16="http://schemas.microsoft.com/office/word/2018/wordml" xmlns:w16du="http://schemas.microsoft.com/office/word/2023/wordml/word16du" xmlns:w16sdtdh="http://schemas.microsoft.com/office/word/2020/wordml/sdtdatahash" xmlns:w16se="http://schemas.microsoft.com/office/word/2015/wordml/symex" xmlns:wpg="http://schemas.microsoft.com/office/word/2010/wordprocessingGroup" xmlns:wpi="http://schemas.microsoft.com/office/word/2010/wordprocessingInk" xmlns:wne="http://schemas.microsoft.com/office/word/2006/wordml" xmlns:wps="http://schemas.microsoft.com/office/word/2010/wordprocessingShape" mc:Ignorable="w14 w15 w16se w16cid w16 w16cex w16sdtdh w16du wp14">
   <w:abstractNum w:abstractNumId="0" w15:restartNumberingAfterBreak="0">
+    <w:nsid w:val="1E51344C"/>
+    <w:multiLevelType w:val="hybridMultilevel"/>
+    <w:tmpl w:val="BAC80744"/>
+    <w:lvl w:ilvl="0" w:tplc="BBFEB412">
+      <w:start w:val="1"/>
+      <w:numFmt w:val="decimal"/>
+      <w:lvlText w:val="%1."/>
+      <w:lvlJc w:val="left"/>
+      <w:pPr>
+        <w:ind w:left="720" w:hanging="360"/>
+      </w:pPr>
+      <w:rPr>
+        <w:rFonts w:hint="default"/>
+        <w:b/>
+      </w:rPr>
+    </w:lvl>
+    <w:lvl w:ilvl="1" w:tplc="34090019" w:tentative="1">
+      <w:start w:val="1"/>
+      <w:numFmt w:val="lowerLetter"/>
+      <w:lvlText w:val="%2."/>
+      <w:lvlJc w:val="left"/>
+      <w:pPr>
+        <w:ind w:left="1440" w:hanging="360"/>
+      </w:pPr>
+    </w:lvl>
+    <w:lvl w:ilvl="2" w:tplc="3409001B" w:tentative="1">
+      <w:start w:val="1"/>
+      <w:numFmt w:val="lowerRoman"/>
+      <w:lvlText w:val="%3."/>
+      <w:lvlJc w:val="right"/>
+      <w:pPr>
+        <w:ind w:left="2160" w:hanging="180"/>
+      </w:pPr>
+    </w:lvl>
+    <w:lvl w:ilvl="3" w:tplc="3409000F" w:tentative="1">
+      <w:start w:val="1"/>
+      <w:numFmt w:val="decimal"/>
+      <w:lvlText w:val="%4."/>
+      <w:lvlJc w:val="left"/>
+      <w:pPr>
+        <w:ind w:left="2880" w:hanging="360"/>
+      </w:pPr>
+    </w:lvl>
+    <w:lvl w:ilvl="4" w:tplc="34090019" w:tentative="1">
+      <w:start w:val="1"/>
+      <w:numFmt w:val="lowerLetter"/>
+      <w:lvlText w:val="%5."/>
+      <w:lvlJc w:val="left"/>
+      <w:pPr>
+        <w:ind w:left="3600" w:hanging="360"/>
+      </w:pPr>
+    </w:lvl>
+    <w:lvl w:ilvl="5" w:tplc="3409001B" w:tentative="1">
+      <w:start w:val="1"/>
+      <w:numFmt w:val="lowerRoman"/>
+      <w:lvlText w:val="%6."/>
+      <w:lvlJc w:val="right"/>
+      <w:pPr>
+        <w:ind w:left="4320" w:hanging="180"/>
+      </w:pPr>
+    </w:lvl>
+    <w:lvl w:ilvl="6" w:tplc="3409000F" w:tentative="1">
+      <w:start w:val="1"/>
+      <w:numFmt w:val="decimal"/>
+      <w:lvlText w:val="%7."/>
+      <w:lvlJc w:val="left"/>
+      <w:pPr>
+        <w:ind w:left="5040" w:hanging="360"/>
+      </w:pPr>
+    </w:lvl>
+    <w:lvl w:ilvl="7" w:tplc="34090019" w:tentative="1">
+      <w:start w:val="1"/>
+      <w:numFmt w:val="lowerLetter"/>
+      <w:lvlText w:val="%8."/>
+      <w:lvlJc w:val="left"/>
+      <w:pPr>
+        <w:ind w:left="5760" w:hanging="360"/>
+      </w:pPr>
+    </w:lvl>
+    <w:lvl w:ilvl="8" w:tplc="3409001B" w:tentative="1">
+      <w:start w:val="1"/>
+      <w:numFmt w:val="lowerRoman"/>
+      <w:lvlText w:val="%9."/>
+      <w:lvlJc w:val="right"/>
+      <w:pPr>
+        <w:ind w:left="6480" w:hanging="180"/>
+      </w:pPr>
+    </w:lvl>
+  </w:abstractNum>
+  <w:abstractNum w:abstractNumId="1" w15:restartNumberingAfterBreak="0">
     <w:nsid w:val="27FF1F7D"/>
     <w:multiLevelType w:val="hybridMultilevel"/>
     <w:tmpl w:val="50D08B58"/>
@@ -4216,7 +4537,7 @@
       </w:pPr>
     </w:lvl>
   </w:abstractNum>
-  <w:abstractNum w:abstractNumId="1" w15:restartNumberingAfterBreak="0">
+  <w:abstractNum w:abstractNumId="2" w15:restartNumberingAfterBreak="0">
     <w:nsid w:val="3F9D2ABB"/>
     <w:multiLevelType w:val="hybridMultilevel"/>
     <w:tmpl w:val="D7DCC388"/>
@@ -4305,96 +4626,10 @@
       </w:pPr>
     </w:lvl>
   </w:abstractNum>
-  <w:abstractNum w:abstractNumId="2" w15:restartNumberingAfterBreak="0">
-    <w:nsid w:val="68C520B6"/>
+  <w:abstractNum w:abstractNumId="3" w15:restartNumberingAfterBreak="0">
+    <w:nsid w:val="546203B4"/>
     <w:multiLevelType w:val="hybridMultilevel"/>
-    <w:tmpl w:val="4A46DE8C"/>
-    <w:lvl w:ilvl="0" w:tplc="3409000F">
-      <w:start w:val="1"/>
-      <w:numFmt w:val="decimal"/>
-      <w:lvlText w:val="%1."/>
-      <w:lvlJc w:val="left"/>
-      <w:pPr>
-        <w:ind w:left="720" w:hanging="360"/>
-      </w:pPr>
-    </w:lvl>
-    <w:lvl w:ilvl="1" w:tplc="34090019" w:tentative="1">
-      <w:start w:val="1"/>
-      <w:numFmt w:val="lowerLetter"/>
-      <w:lvlText w:val="%2."/>
-      <w:lvlJc w:val="left"/>
-      <w:pPr>
-        <w:ind w:left="1440" w:hanging="360"/>
-      </w:pPr>
-    </w:lvl>
-    <w:lvl w:ilvl="2" w:tplc="3409001B" w:tentative="1">
-      <w:start w:val="1"/>
-      <w:numFmt w:val="lowerRoman"/>
-      <w:lvlText w:val="%3."/>
-      <w:lvlJc w:val="right"/>
-      <w:pPr>
-        <w:ind w:left="2160" w:hanging="180"/>
-      </w:pPr>
-    </w:lvl>
-    <w:lvl w:ilvl="3" w:tplc="3409000F" w:tentative="1">
-      <w:start w:val="1"/>
-      <w:numFmt w:val="decimal"/>
-      <w:lvlText w:val="%4."/>
-      <w:lvlJc w:val="left"/>
-      <w:pPr>
-        <w:ind w:left="2880" w:hanging="360"/>
-      </w:pPr>
-    </w:lvl>
-    <w:lvl w:ilvl="4" w:tplc="34090019" w:tentative="1">
-      <w:start w:val="1"/>
-      <w:numFmt w:val="lowerLetter"/>
-      <w:lvlText w:val="%5."/>
-      <w:lvlJc w:val="left"/>
-      <w:pPr>
-        <w:ind w:left="3600" w:hanging="360"/>
-      </w:pPr>
-    </w:lvl>
-    <w:lvl w:ilvl="5" w:tplc="3409001B" w:tentative="1">
-      <w:start w:val="1"/>
-      <w:numFmt w:val="lowerRoman"/>
-      <w:lvlText w:val="%6."/>
-      <w:lvlJc w:val="right"/>
-      <w:pPr>
-        <w:ind w:left="4320" w:hanging="180"/>
-      </w:pPr>
-    </w:lvl>
-    <w:lvl w:ilvl="6" w:tplc="3409000F" w:tentative="1">
-      <w:start w:val="1"/>
-      <w:numFmt w:val="decimal"/>
-      <w:lvlText w:val="%7."/>
-      <w:lvlJc w:val="left"/>
-      <w:pPr>
-        <w:ind w:left="5040" w:hanging="360"/>
-      </w:pPr>
-    </w:lvl>
-    <w:lvl w:ilvl="7" w:tplc="34090019" w:tentative="1">
-      <w:start w:val="1"/>
-      <w:numFmt w:val="lowerLetter"/>
-      <w:lvlText w:val="%8."/>
-      <w:lvlJc w:val="left"/>
-      <w:pPr>
-        <w:ind w:left="5760" w:hanging="360"/>
-      </w:pPr>
-    </w:lvl>
-    <w:lvl w:ilvl="8" w:tplc="3409001B" w:tentative="1">
-      <w:start w:val="1"/>
-      <w:numFmt w:val="lowerRoman"/>
-      <w:lvlText w:val="%9."/>
-      <w:lvlJc w:val="right"/>
-      <w:pPr>
-        <w:ind w:left="6480" w:hanging="180"/>
-      </w:pPr>
-    </w:lvl>
-  </w:abstractNum>
-  <w:abstractNum w:abstractNumId="3" w15:restartNumberingAfterBreak="0">
-    <w:nsid w:val="6D7F7990"/>
-    <w:multiLevelType w:val="hybridMultilevel"/>
-    <w:tmpl w:val="BA58561E"/>
+    <w:tmpl w:val="9E56F34E"/>
     <w:lvl w:ilvl="0" w:tplc="3409000F">
       <w:start w:val="1"/>
       <w:numFmt w:val="decimal"/>
@@ -4481,9 +4716,95 @@
     </w:lvl>
   </w:abstractNum>
   <w:abstractNum w:abstractNumId="4" w15:restartNumberingAfterBreak="0">
-    <w:nsid w:val="74717144"/>
+    <w:nsid w:val="68C520B6"/>
     <w:multiLevelType w:val="hybridMultilevel"/>
-    <w:tmpl w:val="A31AAFA6"/>
+    <w:tmpl w:val="4A46DE8C"/>
+    <w:lvl w:ilvl="0" w:tplc="3409000F">
+      <w:start w:val="1"/>
+      <w:numFmt w:val="decimal"/>
+      <w:lvlText w:val="%1."/>
+      <w:lvlJc w:val="left"/>
+      <w:pPr>
+        <w:ind w:left="720" w:hanging="360"/>
+      </w:pPr>
+    </w:lvl>
+    <w:lvl w:ilvl="1" w:tplc="34090019" w:tentative="1">
+      <w:start w:val="1"/>
+      <w:numFmt w:val="lowerLetter"/>
+      <w:lvlText w:val="%2."/>
+      <w:lvlJc w:val="left"/>
+      <w:pPr>
+        <w:ind w:left="1440" w:hanging="360"/>
+      </w:pPr>
+    </w:lvl>
+    <w:lvl w:ilvl="2" w:tplc="3409001B" w:tentative="1">
+      <w:start w:val="1"/>
+      <w:numFmt w:val="lowerRoman"/>
+      <w:lvlText w:val="%3."/>
+      <w:lvlJc w:val="right"/>
+      <w:pPr>
+        <w:ind w:left="2160" w:hanging="180"/>
+      </w:pPr>
+    </w:lvl>
+    <w:lvl w:ilvl="3" w:tplc="3409000F" w:tentative="1">
+      <w:start w:val="1"/>
+      <w:numFmt w:val="decimal"/>
+      <w:lvlText w:val="%4."/>
+      <w:lvlJc w:val="left"/>
+      <w:pPr>
+        <w:ind w:left="2880" w:hanging="360"/>
+      </w:pPr>
+    </w:lvl>
+    <w:lvl w:ilvl="4" w:tplc="34090019" w:tentative="1">
+      <w:start w:val="1"/>
+      <w:numFmt w:val="lowerLetter"/>
+      <w:lvlText w:val="%5."/>
+      <w:lvlJc w:val="left"/>
+      <w:pPr>
+        <w:ind w:left="3600" w:hanging="360"/>
+      </w:pPr>
+    </w:lvl>
+    <w:lvl w:ilvl="5" w:tplc="3409001B" w:tentative="1">
+      <w:start w:val="1"/>
+      <w:numFmt w:val="lowerRoman"/>
+      <w:lvlText w:val="%6."/>
+      <w:lvlJc w:val="right"/>
+      <w:pPr>
+        <w:ind w:left="4320" w:hanging="180"/>
+      </w:pPr>
+    </w:lvl>
+    <w:lvl w:ilvl="6" w:tplc="3409000F" w:tentative="1">
+      <w:start w:val="1"/>
+      <w:numFmt w:val="decimal"/>
+      <w:lvlText w:val="%7."/>
+      <w:lvlJc w:val="left"/>
+      <w:pPr>
+        <w:ind w:left="5040" w:hanging="360"/>
+      </w:pPr>
+    </w:lvl>
+    <w:lvl w:ilvl="7" w:tplc="34090019" w:tentative="1">
+      <w:start w:val="1"/>
+      <w:numFmt w:val="lowerLetter"/>
+      <w:lvlText w:val="%8."/>
+      <w:lvlJc w:val="left"/>
+      <w:pPr>
+        <w:ind w:left="5760" w:hanging="360"/>
+      </w:pPr>
+    </w:lvl>
+    <w:lvl w:ilvl="8" w:tplc="3409001B" w:tentative="1">
+      <w:start w:val="1"/>
+      <w:numFmt w:val="lowerRoman"/>
+      <w:lvlText w:val="%9."/>
+      <w:lvlJc w:val="right"/>
+      <w:pPr>
+        <w:ind w:left="6480" w:hanging="180"/>
+      </w:pPr>
+    </w:lvl>
+  </w:abstractNum>
+  <w:abstractNum w:abstractNumId="5" w15:restartNumberingAfterBreak="0">
+    <w:nsid w:val="6D7F7990"/>
+    <w:multiLevelType w:val="hybridMultilevel"/>
+    <w:tmpl w:val="BA58561E"/>
     <w:lvl w:ilvl="0" w:tplc="3409000F">
       <w:start w:val="1"/>
       <w:numFmt w:val="decimal"/>
@@ -4569,20 +4890,115 @@
       </w:pPr>
     </w:lvl>
   </w:abstractNum>
+  <w:abstractNum w:abstractNumId="6" w15:restartNumberingAfterBreak="0">
+    <w:nsid w:val="74717144"/>
+    <w:multiLevelType w:val="hybridMultilevel"/>
+    <w:tmpl w:val="A31AAFA6"/>
+    <w:lvl w:ilvl="0" w:tplc="3409000F">
+      <w:start w:val="1"/>
+      <w:numFmt w:val="decimal"/>
+      <w:lvlText w:val="%1."/>
+      <w:lvlJc w:val="left"/>
+      <w:pPr>
+        <w:ind w:left="720" w:hanging="360"/>
+      </w:pPr>
+      <w:rPr>
+        <w:rFonts w:hint="default"/>
+      </w:rPr>
+    </w:lvl>
+    <w:lvl w:ilvl="1" w:tplc="34090019" w:tentative="1">
+      <w:start w:val="1"/>
+      <w:numFmt w:val="lowerLetter"/>
+      <w:lvlText w:val="%2."/>
+      <w:lvlJc w:val="left"/>
+      <w:pPr>
+        <w:ind w:left="1440" w:hanging="360"/>
+      </w:pPr>
+    </w:lvl>
+    <w:lvl w:ilvl="2" w:tplc="3409001B" w:tentative="1">
+      <w:start w:val="1"/>
+      <w:numFmt w:val="lowerRoman"/>
+      <w:lvlText w:val="%3."/>
+      <w:lvlJc w:val="right"/>
+      <w:pPr>
+        <w:ind w:left="2160" w:hanging="180"/>
+      </w:pPr>
+    </w:lvl>
+    <w:lvl w:ilvl="3" w:tplc="3409000F" w:tentative="1">
+      <w:start w:val="1"/>
+      <w:numFmt w:val="decimal"/>
+      <w:lvlText w:val="%4."/>
+      <w:lvlJc w:val="left"/>
+      <w:pPr>
+        <w:ind w:left="2880" w:hanging="360"/>
+      </w:pPr>
+    </w:lvl>
+    <w:lvl w:ilvl="4" w:tplc="34090019" w:tentative="1">
+      <w:start w:val="1"/>
+      <w:numFmt w:val="lowerLetter"/>
+      <w:lvlText w:val="%5."/>
+      <w:lvlJc w:val="left"/>
+      <w:pPr>
+        <w:ind w:left="3600" w:hanging="360"/>
+      </w:pPr>
+    </w:lvl>
+    <w:lvl w:ilvl="5" w:tplc="3409001B" w:tentative="1">
+      <w:start w:val="1"/>
+      <w:numFmt w:val="lowerRoman"/>
+      <w:lvlText w:val="%6."/>
+      <w:lvlJc w:val="right"/>
+      <w:pPr>
+        <w:ind w:left="4320" w:hanging="180"/>
+      </w:pPr>
+    </w:lvl>
+    <w:lvl w:ilvl="6" w:tplc="3409000F" w:tentative="1">
+      <w:start w:val="1"/>
+      <w:numFmt w:val="decimal"/>
+      <w:lvlText w:val="%7."/>
+      <w:lvlJc w:val="left"/>
+      <w:pPr>
+        <w:ind w:left="5040" w:hanging="360"/>
+      </w:pPr>
+    </w:lvl>
+    <w:lvl w:ilvl="7" w:tplc="34090019" w:tentative="1">
+      <w:start w:val="1"/>
+      <w:numFmt w:val="lowerLetter"/>
+      <w:lvlText w:val="%8."/>
+      <w:lvlJc w:val="left"/>
+      <w:pPr>
+        <w:ind w:left="5760" w:hanging="360"/>
+      </w:pPr>
+    </w:lvl>
+    <w:lvl w:ilvl="8" w:tplc="3409001B" w:tentative="1">
+      <w:start w:val="1"/>
+      <w:numFmt w:val="lowerRoman"/>
+      <w:lvlText w:val="%9."/>
+      <w:lvlJc w:val="right"/>
+      <w:pPr>
+        <w:ind w:left="6480" w:hanging="180"/>
+      </w:pPr>
+    </w:lvl>
+  </w:abstractNum>
   <w:num w:numId="1" w16cid:durableId="2034266325">
+    <w:abstractNumId w:val="4"/>
+  </w:num>
+  <w:num w:numId="2" w16cid:durableId="197861389">
+    <w:abstractNumId w:val="6"/>
+  </w:num>
+  <w:num w:numId="3" w16cid:durableId="1136752359">
+    <w:abstractNumId w:val="5"/>
+  </w:num>
+  <w:num w:numId="4" w16cid:durableId="976953326">
+    <w:abstractNumId w:val="1"/>
+  </w:num>
+  <w:num w:numId="5" w16cid:durableId="1775442581">
     <w:abstractNumId w:val="2"/>
   </w:num>
-  <w:num w:numId="2" w16cid:durableId="197861389">
-    <w:abstractNumId w:val="4"/>
-  </w:num>
-  <w:num w:numId="3" w16cid:durableId="1136752359">
-    <w:abstractNumId w:val="3"/>
-  </w:num>
-  <w:num w:numId="4" w16cid:durableId="976953326">
+  <w:num w:numId="6" w16cid:durableId="1007244786">
     <w:abstractNumId w:val="0"/>
   </w:num>
-  <w:num w:numId="5" w16cid:durableId="1775442581">
-    <w:abstractNumId w:val="1"/>
+  <w:num w:numId="7" w16cid:durableId="1683318599">
+    <w:abstractNumId w:val="3"/>
   </w:num>
 </w:numbering>
 </file>
@@ -5059,7 +5475,6 @@
     <w:next w:val="Normal"/>
     <w:link w:val="Heading4Char"/>
     <w:uiPriority w:val="9"/>
-    <w:semiHidden/>
     <w:unhideWhenUsed/>
     <w:qFormat/>
     <w:rsid w:val="00D60E0B"/>
@@ -5256,7 +5671,6 @@
     <w:basedOn w:val="DefaultParagraphFont"/>
     <w:link w:val="Heading4"/>
     <w:uiPriority w:val="9"/>
-    <w:semiHidden/>
     <w:rsid w:val="00D60E0B"/>
     <w:rPr>
       <w:rFonts w:eastAsiaTheme="majorEastAsia" w:cstheme="majorBidi"/>

</xml_diff>